<commit_message>
Se corrige fecha en acta del PTT
</commit_message>
<xml_diff>
--- a/2018/PTT IQQ 2018 Camara y Garay Acta 1.docx
+++ b/2018/PTT IQQ 2018 Camara y Garay Acta 1.docx
@@ -487,8 +487,6 @@
           <w:szCs w:val="28"/>
         </w:rPr>
       </w:pPr>
-      <w:bookmarkStart w:id="0" w:name="_GoBack"/>
-      <w:bookmarkEnd w:id="0"/>
       <w:r>
         <w:rPr>
           <w:b/>
@@ -1516,27 +1514,27 @@
                 <w:szCs w:val="22"/>
                 <w:lang w:val="es-MX"/>
               </w:rPr>
-              <w:t xml:space="preserve">26 de </w:t>
-            </w:r>
-            <w:proofErr w:type="gramStart"/>
-            <w:r>
-              <w:rPr>
-                <w:rFonts w:ascii="Arial" w:hAnsi="Arial"/>
-                <w:i/>
-                <w:szCs w:val="22"/>
-                <w:lang w:val="es-MX"/>
-              </w:rPr>
-              <w:t>Septiembre</w:t>
-            </w:r>
-            <w:proofErr w:type="gramEnd"/>
-            <w:r>
-              <w:rPr>
-                <w:rFonts w:ascii="Arial" w:hAnsi="Arial"/>
-                <w:i/>
-                <w:szCs w:val="22"/>
-                <w:lang w:val="es-MX"/>
-              </w:rPr>
-              <w:t xml:space="preserve"> de 2018</w:t>
+              <w:t>2</w:t>
+            </w:r>
+            <w:r>
+              <w:rPr>
+                <w:rFonts w:ascii="Arial" w:hAnsi="Arial"/>
+                <w:i/>
+                <w:szCs w:val="22"/>
+                <w:lang w:val="es-MX"/>
+              </w:rPr>
+              <w:t>7</w:t>
+            </w:r>
+            <w:bookmarkStart w:id="0" w:name="_GoBack"/>
+            <w:bookmarkEnd w:id="0"/>
+            <w:r>
+              <w:rPr>
+                <w:rFonts w:ascii="Arial" w:hAnsi="Arial"/>
+                <w:i/>
+                <w:szCs w:val="22"/>
+                <w:lang w:val="es-MX"/>
+              </w:rPr>
+              <w:t xml:space="preserve"> de Septiembre de 2018</w:t>
             </w:r>
           </w:p>
         </w:tc>
@@ -1589,6 +1587,50 @@
     <w:lsdException w:name="Subtitle" w:qFormat="1"/>
     <w:lsdException w:name="Strong" w:qFormat="1"/>
     <w:lsdException w:name="Emphasis" w:qFormat="1"/>
+    <w:lsdException w:name="Normal Table" w:semiHidden="1" w:unhideWhenUsed="1"/>
+    <w:lsdException w:name="Table Simple 1" w:semiHidden="1" w:unhideWhenUsed="1"/>
+    <w:lsdException w:name="Table Simple 2" w:semiHidden="1" w:unhideWhenUsed="1"/>
+    <w:lsdException w:name="Table Simple 3" w:semiHidden="1" w:unhideWhenUsed="1"/>
+    <w:lsdException w:name="Table Classic 1" w:semiHidden="1" w:unhideWhenUsed="1"/>
+    <w:lsdException w:name="Table Classic 2" w:semiHidden="1" w:unhideWhenUsed="1"/>
+    <w:lsdException w:name="Table Classic 3" w:semiHidden="1" w:unhideWhenUsed="1"/>
+    <w:lsdException w:name="Table Classic 4" w:semiHidden="1" w:unhideWhenUsed="1"/>
+    <w:lsdException w:name="Table Colorful 1" w:semiHidden="1" w:unhideWhenUsed="1"/>
+    <w:lsdException w:name="Table Colorful 2" w:semiHidden="1" w:unhideWhenUsed="1"/>
+    <w:lsdException w:name="Table Colorful 3" w:semiHidden="1" w:unhideWhenUsed="1"/>
+    <w:lsdException w:name="Table Columns 1" w:semiHidden="1" w:unhideWhenUsed="1"/>
+    <w:lsdException w:name="Table Columns 2" w:semiHidden="1" w:unhideWhenUsed="1"/>
+    <w:lsdException w:name="Table Columns 3" w:semiHidden="1" w:unhideWhenUsed="1"/>
+    <w:lsdException w:name="Table Columns 4" w:semiHidden="1" w:unhideWhenUsed="1"/>
+    <w:lsdException w:name="Table Columns 5" w:semiHidden="1" w:unhideWhenUsed="1"/>
+    <w:lsdException w:name="Table Grid 1" w:semiHidden="1" w:unhideWhenUsed="1"/>
+    <w:lsdException w:name="Table Grid 2" w:semiHidden="1" w:unhideWhenUsed="1"/>
+    <w:lsdException w:name="Table Grid 3" w:semiHidden="1" w:unhideWhenUsed="1"/>
+    <w:lsdException w:name="Table Grid 4" w:semiHidden="1" w:unhideWhenUsed="1"/>
+    <w:lsdException w:name="Table Grid 5" w:semiHidden="1" w:unhideWhenUsed="1"/>
+    <w:lsdException w:name="Table Grid 6" w:semiHidden="1" w:unhideWhenUsed="1"/>
+    <w:lsdException w:name="Table Grid 7" w:semiHidden="1" w:unhideWhenUsed="1"/>
+    <w:lsdException w:name="Table Grid 8" w:semiHidden="1" w:unhideWhenUsed="1"/>
+    <w:lsdException w:name="Table List 1" w:semiHidden="1" w:unhideWhenUsed="1"/>
+    <w:lsdException w:name="Table List 2" w:semiHidden="1" w:unhideWhenUsed="1"/>
+    <w:lsdException w:name="Table List 3" w:semiHidden="1" w:unhideWhenUsed="1"/>
+    <w:lsdException w:name="Table List 4" w:semiHidden="1" w:unhideWhenUsed="1"/>
+    <w:lsdException w:name="Table List 5" w:semiHidden="1" w:unhideWhenUsed="1"/>
+    <w:lsdException w:name="Table List 6" w:semiHidden="1" w:unhideWhenUsed="1"/>
+    <w:lsdException w:name="Table List 7" w:semiHidden="1" w:unhideWhenUsed="1"/>
+    <w:lsdException w:name="Table List 8" w:semiHidden="1" w:unhideWhenUsed="1"/>
+    <w:lsdException w:name="Table 3D effects 1" w:semiHidden="1" w:unhideWhenUsed="1"/>
+    <w:lsdException w:name="Table 3D effects 2" w:semiHidden="1" w:unhideWhenUsed="1"/>
+    <w:lsdException w:name="Table 3D effects 3" w:semiHidden="1" w:unhideWhenUsed="1"/>
+    <w:lsdException w:name="Table Contemporary" w:semiHidden="1" w:unhideWhenUsed="1"/>
+    <w:lsdException w:name="Table Elegant" w:semiHidden="1" w:unhideWhenUsed="1"/>
+    <w:lsdException w:name="Table Professional" w:semiHidden="1" w:unhideWhenUsed="1"/>
+    <w:lsdException w:name="Table Subtle 1" w:semiHidden="1" w:unhideWhenUsed="1"/>
+    <w:lsdException w:name="Table Subtle 2" w:semiHidden="1" w:unhideWhenUsed="1"/>
+    <w:lsdException w:name="Table Web 1" w:semiHidden="1" w:unhideWhenUsed="1"/>
+    <w:lsdException w:name="Table Web 2" w:semiHidden="1" w:unhideWhenUsed="1"/>
+    <w:lsdException w:name="Table Web 3" w:semiHidden="1" w:unhideWhenUsed="1"/>
+    <w:lsdException w:name="Table Theme" w:semiHidden="1" w:unhideWhenUsed="1"/>
     <w:lsdException w:name="Placeholder Text" w:semiHidden="1" w:uiPriority="99"/>
     <w:lsdException w:name="No Spacing" w:uiPriority="1" w:qFormat="1"/>
     <w:lsdException w:name="Light Shading" w:uiPriority="60"/>
@@ -1857,11 +1899,15 @@
   </w:style>
   <w:style w:type="character" w:default="1" w:styleId="Fuentedeprrafopredeter">
     <w:name w:val="Default Paragraph Font"/>
+    <w:uiPriority w:val="1"/>
     <w:semiHidden/>
+    <w:unhideWhenUsed/>
   </w:style>
   <w:style w:type="table" w:default="1" w:styleId="Tablanormal">
     <w:name w:val="Normal Table"/>
+    <w:uiPriority w:val="99"/>
     <w:semiHidden/>
+    <w:unhideWhenUsed/>
     <w:tblPr>
       <w:tblInd w:w="0" w:type="dxa"/>
       <w:tblCellMar>
@@ -1874,7 +1920,9 @@
   </w:style>
   <w:style w:type="numbering" w:default="1" w:styleId="Sinlista">
     <w:name w:val="No List"/>
+    <w:uiPriority w:val="99"/>
     <w:semiHidden/>
+    <w:unhideWhenUsed/>
   </w:style>
   <w:style w:type="paragraph" w:styleId="Textoindependiente">
     <w:name w:val="Body Text"/>

</xml_diff>

<commit_message>
Ajustes en la bibliografía del PTT
</commit_message>
<xml_diff>
--- a/2018/PTT IQQ 2018 Camara y Garay Acta 1.docx
+++ b/2018/PTT IQQ 2018 Camara y Garay Acta 1.docx
@@ -1064,7 +1064,7 @@
                 <w:szCs w:val="22"/>
                 <w:lang w:val="es-MX"/>
               </w:rPr>
-              <w:t xml:space="preserve">27 de </w:t>
+              <w:t xml:space="preserve">3 de </w:t>
             </w:r>
             <w:proofErr w:type="gramStart"/>
             <w:r>
@@ -1074,7 +1074,7 @@
                 <w:szCs w:val="22"/>
                 <w:lang w:val="es-MX"/>
               </w:rPr>
-              <w:t>Septiembre</w:t>
+              <w:t>Octubre</w:t>
             </w:r>
             <w:proofErr w:type="gramEnd"/>
             <w:r>
@@ -1514,16 +1514,7 @@
                 <w:szCs w:val="22"/>
                 <w:lang w:val="es-MX"/>
               </w:rPr>
-              <w:t>2</w:t>
-            </w:r>
-            <w:r>
-              <w:rPr>
-                <w:rFonts w:ascii="Arial" w:hAnsi="Arial"/>
-                <w:i/>
-                <w:szCs w:val="22"/>
-                <w:lang w:val="es-MX"/>
-              </w:rPr>
-              <w:t>7</w:t>
+              <w:t>3 de Octubre d</w:t>
             </w:r>
             <w:bookmarkStart w:id="0" w:name="_GoBack"/>
             <w:bookmarkEnd w:id="0"/>
@@ -1534,7 +1525,7 @@
                 <w:szCs w:val="22"/>
                 <w:lang w:val="es-MX"/>
               </w:rPr>
-              <w:t xml:space="preserve"> de Septiembre de 2018</w:t>
+              <w:t>e 2018</w:t>
             </w:r>
           </w:p>
         </w:tc>

</xml_diff>

<commit_message>
Se actualiza fecha del acta
</commit_message>
<xml_diff>
--- a/2018/PTT IQQ 2018 Camara y Garay Acta 1.docx
+++ b/2018/PTT IQQ 2018 Camara y Garay Acta 1.docx
@@ -1064,7 +1064,16 @@
                 <w:szCs w:val="22"/>
                 <w:lang w:val="es-MX"/>
               </w:rPr>
-              <w:t xml:space="preserve">3 de </w:t>
+              <w:t>4</w:t>
+            </w:r>
+            <w:r>
+              <w:rPr>
+                <w:rFonts w:ascii="Arial" w:hAnsi="Arial"/>
+                <w:i/>
+                <w:szCs w:val="22"/>
+                <w:lang w:val="es-MX"/>
+              </w:rPr>
+              <w:t xml:space="preserve"> de </w:t>
             </w:r>
             <w:proofErr w:type="gramStart"/>
             <w:r>
@@ -1514,10 +1523,19 @@
                 <w:szCs w:val="22"/>
                 <w:lang w:val="es-MX"/>
               </w:rPr>
-              <w:t>3 de Octubre d</w:t>
+              <w:t>4</w:t>
             </w:r>
             <w:bookmarkStart w:id="0" w:name="_GoBack"/>
             <w:bookmarkEnd w:id="0"/>
+            <w:r>
+              <w:rPr>
+                <w:rFonts w:ascii="Arial" w:hAnsi="Arial"/>
+                <w:i/>
+                <w:szCs w:val="22"/>
+                <w:lang w:val="es-MX"/>
+              </w:rPr>
+              <w:t xml:space="preserve"> de Octubre d</w:t>
+            </w:r>
             <w:r>
               <w:rPr>
                 <w:rFonts w:ascii="Arial" w:hAnsi="Arial"/>

</xml_diff>